<commit_message>
Tooling and Justification but better and I hope right
</commit_message>
<xml_diff>
--- a/Tooling Selection and Justification.docx
+++ b/Tooling Selection and Justification.docx
@@ -1,6 +1,6 @@
 
 <file path=word/document.xml><?xml version="1.0" encoding="utf-8"?>
-<w:document xmlns:wpc="http://schemas.microsoft.com/office/word/2010/wordprocessingCanvas" xmlns:cx="http://schemas.microsoft.com/office/drawing/2014/chartex" xmlns:cx1="http://schemas.microsoft.com/office/drawing/2015/9/8/chartex" xmlns:cx2="http://schemas.microsoft.com/office/drawing/2015/10/21/chartex" xmlns:cx3="http://schemas.microsoft.com/office/drawing/2016/5/9/chartex" xmlns:cx4="http://schemas.microsoft.com/office/drawing/2016/5/10/chartex" xmlns:cx5="http://schemas.microsoft.com/office/drawing/2016/5/11/chartex" xmlns:cx6="http://schemas.microsoft.com/office/drawing/2016/5/12/chartex" xmlns:cx7="http://schemas.microsoft.com/office/drawing/2016/5/13/chartex" xmlns:cx8="http://schemas.microsoft.com/office/drawing/2016/5/14/chartex" xmlns:mc="http://schemas.openxmlformats.org/markup-compatibility/2006" xmlns:aink="http://schemas.microsoft.com/office/drawing/2016/ink" xmlns:am3d="http://schemas.microsoft.com/office/drawing/2017/model3d" xmlns:o="urn:schemas-microsoft-com:office:office" xmlns:oel="http://schemas.microsoft.com/office/2019/extlst" xmlns:r="http://schemas.openxmlformats.org/officeDocument/2006/relationships" xmlns:m="http://schemas.openxmlformats.org/officeDocument/2006/math" xmlns:v="urn:schemas-microsoft-com:vml" xmlns:wp14="http://schemas.microsoft.com/office/word/2010/wordprocessingDrawing" xmlns:wp="http://schemas.openxmlformats.org/drawingml/2006/wordprocessingDrawing" xmlns:w10="urn:schemas-microsoft-com:office:word" xmlns:w="http://schemas.openxmlformats.org/wordprocessingml/2006/main" xmlns:w14="http://schemas.microsoft.com/office/word/2010/wordml" xmlns:w15="http://schemas.microsoft.com/office/word/2012/wordml" xmlns:w16cex="http://schemas.microsoft.com/office/word/2018/wordml/cex" xmlns:w16cid="http://schemas.microsoft.com/office/word/2016/wordml/cid" xmlns:w16="http://schemas.microsoft.com/office/word/2018/wordml" xmlns:w16du="http://schemas.microsoft.com/office/word/2023/wordml/word16du" xmlns:w16sdtdh="http://schemas.microsoft.com/office/word/2020/wordml/sdtdatahash" xmlns:w16se="http://schemas.microsoft.com/office/word/2015/wordml/symex" xmlns:wpg="http://schemas.microsoft.com/office/word/2010/wordprocessingGroup" xmlns:wpi="http://schemas.microsoft.com/office/word/2010/wordprocessingInk" xmlns:wne="http://schemas.microsoft.com/office/word/2006/wordml" xmlns:wps="http://schemas.microsoft.com/office/word/2010/wordprocessingShape" mc:Ignorable="w14 w15 w16se w16cid w16 w16cex w16sdtdh w16du wp14">
+<w:document xmlns:wpc="http://schemas.microsoft.com/office/word/2010/wordprocessingCanvas" xmlns:cx="http://schemas.microsoft.com/office/drawing/2014/chartex" xmlns:cx1="http://schemas.microsoft.com/office/drawing/2015/9/8/chartex" xmlns:cx2="http://schemas.microsoft.com/office/drawing/2015/10/21/chartex" xmlns:cx3="http://schemas.microsoft.com/office/drawing/2016/5/9/chartex" xmlns:cx4="http://schemas.microsoft.com/office/drawing/2016/5/10/chartex" xmlns:cx5="http://schemas.microsoft.com/office/drawing/2016/5/11/chartex" xmlns:cx6="http://schemas.microsoft.com/office/drawing/2016/5/12/chartex" xmlns:cx7="http://schemas.microsoft.com/office/drawing/2016/5/13/chartex" xmlns:cx8="http://schemas.microsoft.com/office/drawing/2016/5/14/chartex" xmlns:mc="http://schemas.openxmlformats.org/markup-compatibility/2006" xmlns:aink="http://schemas.microsoft.com/office/drawing/2016/ink" xmlns:am3d="http://schemas.microsoft.com/office/drawing/2017/model3d" xmlns:o="urn:schemas-microsoft-com:office:office" xmlns:oel="http://schemas.microsoft.com/office/2019/extlst" xmlns:r="http://schemas.openxmlformats.org/officeDocument/2006/relationships" xmlns:m="http://schemas.openxmlformats.org/officeDocument/2006/math" xmlns:v="urn:schemas-microsoft-com:vml" xmlns:wp14="http://schemas.microsoft.com/office/word/2010/wordprocessingDrawing" xmlns:wp="http://schemas.openxmlformats.org/drawingml/2006/wordprocessingDrawing" xmlns:w10="urn:schemas-microsoft-com:office:word" xmlns:w="http://schemas.openxmlformats.org/wordprocessingml/2006/main" xmlns:w14="http://schemas.microsoft.com/office/word/2010/wordml" xmlns:w15="http://schemas.microsoft.com/office/word/2012/wordml" xmlns:w16cex="http://schemas.microsoft.com/office/word/2018/wordml/cex" xmlns:w16cid="http://schemas.microsoft.com/office/word/2016/wordml/cid" xmlns:w16="http://schemas.microsoft.com/office/word/2018/wordml" xmlns:w16du="http://schemas.microsoft.com/office/word/2023/wordml/word16du" xmlns:w16sdtdh="http://schemas.microsoft.com/office/word/2020/wordml/sdtdatahash" xmlns:w16sdtfl="http://schemas.microsoft.com/office/word/2024/wordml/sdtformatlock" xmlns:w16se="http://schemas.microsoft.com/office/word/2015/wordml/symex" xmlns:wpg="http://schemas.microsoft.com/office/word/2010/wordprocessingGroup" xmlns:wpi="http://schemas.microsoft.com/office/word/2010/wordprocessingInk" xmlns:wne="http://schemas.microsoft.com/office/word/2006/wordml" xmlns:wps="http://schemas.microsoft.com/office/word/2010/wordprocessingShape" mc:Ignorable="w14 w15 w16se w16cid w16 w16cex w16sdtdh w16sdtfl w16du wp14">
   <w:body>
     <w:p>
       <w:pPr>
@@ -38,51 +38,299 @@
     </w:p>
     <w:p>
       <w:pPr>
-        <w:numPr>
-          <w:ilvl w:val="0"/>
-          <w:numId w:val="1"/>
-        </w:numPr>
-      </w:pPr>
-      <w:r>
-        <w:rPr>
-          <w:b/>
-          <w:bCs/>
+        <w:rPr>
+          <w:b/>
+          <w:bCs/>
+          <w:lang w:val="en-US"/>
+        </w:rPr>
+      </w:pPr>
+      <w:r>
+        <w:rPr>
+          <w:b/>
+          <w:bCs/>
+          <w:lang w:val="en-US"/>
         </w:rPr>
         <w:t>JavaScript</w:t>
       </w:r>
     </w:p>
     <w:p>
       <w:pPr>
-        <w:numPr>
-          <w:ilvl w:val="1"/>
-          <w:numId w:val="1"/>
-        </w:numPr>
-        <w:rPr>
-          <w:lang w:val="en-US"/>
-        </w:rPr>
-      </w:pPr>
-      <w:r>
-        <w:rPr>
-          <w:b/>
-          <w:bCs/>
-          <w:lang w:val="en-US"/>
-        </w:rPr>
-        <w:t>Purpose:</w:t>
-      </w:r>
-      <w:r>
-        <w:rPr>
-          <w:lang w:val="en-US"/>
-        </w:rPr>
-        <w:t> Primary language for front-end development to create dynamic, interactive features.</w:t>
-      </w:r>
-    </w:p>
-    <w:p>
-      <w:pPr>
-        <w:numPr>
-          <w:ilvl w:val="1"/>
-          <w:numId w:val="1"/>
-        </w:numPr>
-        <w:rPr>
+        <w:rPr>
+          <w:b/>
+          <w:bCs/>
+          <w:lang w:val="en-US"/>
+        </w:rPr>
+      </w:pPr>
+      <w:r>
+        <w:rPr>
+          <w:b/>
+          <w:bCs/>
+          <w:lang w:val="en-US"/>
+        </w:rPr>
+        <w:t>Purpose: Primary language for both front-end and back-end development.</w:t>
+      </w:r>
+    </w:p>
+    <w:p>
+      <w:pPr>
+        <w:rPr>
+          <w:b/>
+          <w:bCs/>
+          <w:lang w:val="en-US"/>
+        </w:rPr>
+      </w:pPr>
+      <w:r>
+        <w:rPr>
+          <w:b/>
+          <w:bCs/>
+          <w:lang w:val="en-US"/>
+        </w:rPr>
+        <w:t>Justification: Universally supported, enabling a full-stack JavaScript solution. Ideal for seamless integration between front-end (React) and back-end (Next.js).</w:t>
+      </w:r>
+    </w:p>
+    <w:p>
+      <w:pPr>
+        <w:rPr>
+          <w:b/>
+          <w:bCs/>
+          <w:lang w:val="en-US"/>
+        </w:rPr>
+      </w:pPr>
+      <w:r>
+        <w:rPr>
+          <w:b/>
+          <w:bCs/>
+          <w:lang w:val="en-US"/>
+        </w:rPr>
+        <w:t>Integration: Works perfectly with frameworks like React and Next.js, ensuring consistency across the project.</w:t>
+      </w:r>
+    </w:p>
+    <w:p>
+      <w:pPr>
+        <w:rPr>
+          <w:b/>
+          <w:bCs/>
+          <w:lang w:val="en-US"/>
+        </w:rPr>
+      </w:pPr>
+    </w:p>
+    <w:p>
+      <w:pPr>
+        <w:rPr>
+          <w:b/>
+          <w:bCs/>
+          <w:lang w:val="en-US"/>
+        </w:rPr>
+      </w:pPr>
+      <w:r>
+        <w:rPr>
+          <w:b/>
+          <w:bCs/>
+          <w:lang w:val="en-US"/>
+        </w:rPr>
+        <w:t>SCSS (Sassy CSS)</w:t>
+      </w:r>
+    </w:p>
+    <w:p>
+      <w:pPr>
+        <w:rPr>
+          <w:b/>
+          <w:bCs/>
+          <w:lang w:val="en-US"/>
+        </w:rPr>
+      </w:pPr>
+      <w:r>
+        <w:rPr>
+          <w:b/>
+          <w:bCs/>
+          <w:lang w:val="en-US"/>
+        </w:rPr>
+        <w:t>Purpose: CSS preprocessor to create maintainable and scalable styles for the front-end.</w:t>
+      </w:r>
+    </w:p>
+    <w:p>
+      <w:pPr>
+        <w:rPr>
+          <w:b/>
+          <w:bCs/>
+          <w:lang w:val="en-US"/>
+        </w:rPr>
+      </w:pPr>
+      <w:r>
+        <w:rPr>
+          <w:b/>
+          <w:bCs/>
+          <w:lang w:val="en-US"/>
+        </w:rPr>
+        <w:t>Justification: Provides advanced styling options (e.g., variables, nesting) essential for building a visually appealing interface.</w:t>
+      </w:r>
+    </w:p>
+    <w:p>
+      <w:pPr>
+        <w:rPr>
+          <w:b/>
+          <w:bCs/>
+          <w:lang w:val="en-US"/>
+        </w:rPr>
+      </w:pPr>
+      <w:r>
+        <w:rPr>
+          <w:b/>
+          <w:bCs/>
+          <w:lang w:val="en-US"/>
+        </w:rPr>
+        <w:t>Integration: Easily integrates into the Next.js framework through SCSS module support.</w:t>
+      </w:r>
+    </w:p>
+    <w:p>
+      <w:pPr>
+        <w:rPr>
+          <w:b/>
+          <w:bCs/>
+          <w:lang w:val="en-US"/>
+        </w:rPr>
+      </w:pPr>
+      <w:r>
+        <w:rPr>
+          <w:b/>
+          <w:bCs/>
+          <w:lang w:val="en-US"/>
+        </w:rPr>
+        <w:t>________________________________________</w:t>
+      </w:r>
+    </w:p>
+    <w:p>
+      <w:pPr>
+        <w:rPr>
+          <w:b/>
+          <w:bCs/>
+          <w:lang w:val="en-US"/>
+        </w:rPr>
+      </w:pPr>
+      <w:r>
+        <w:rPr>
+          <w:b/>
+          <w:bCs/>
+          <w:lang w:val="en-US"/>
+        </w:rPr>
+        <w:t>Frameworks</w:t>
+      </w:r>
+    </w:p>
+    <w:p>
+      <w:pPr>
+        <w:rPr>
+          <w:b/>
+          <w:bCs/>
+          <w:lang w:val="en-US"/>
+        </w:rPr>
+      </w:pPr>
+      <w:r>
+        <w:rPr>
+          <w:b/>
+          <w:bCs/>
+          <w:lang w:val="en-US"/>
+        </w:rPr>
+        <w:t>React</w:t>
+      </w:r>
+    </w:p>
+    <w:p>
+      <w:pPr>
+        <w:rPr>
+          <w:b/>
+          <w:bCs/>
+          <w:lang w:val="en-US"/>
+        </w:rPr>
+      </w:pPr>
+      <w:r>
+        <w:rPr>
+          <w:b/>
+          <w:bCs/>
+          <w:lang w:val="en-US"/>
+        </w:rPr>
+        <w:t>Purpose: Component-based JavaScript library for front-end development.</w:t>
+      </w:r>
+    </w:p>
+    <w:p>
+      <w:pPr>
+        <w:rPr>
+          <w:b/>
+          <w:bCs/>
+          <w:lang w:val="en-US"/>
+        </w:rPr>
+      </w:pPr>
+      <w:r>
+        <w:rPr>
+          <w:b/>
+          <w:bCs/>
+          <w:lang w:val="en-US"/>
+        </w:rPr>
+        <w:t>Justification: Encourages modular development, simplifies state management, and provides excellent performance for interactive user interfaces.</w:t>
+      </w:r>
+    </w:p>
+    <w:p>
+      <w:pPr>
+        <w:rPr>
+          <w:b/>
+          <w:bCs/>
+          <w:lang w:val="en-US"/>
+        </w:rPr>
+      </w:pPr>
+      <w:r>
+        <w:rPr>
+          <w:b/>
+          <w:bCs/>
+          <w:lang w:val="en-US"/>
+        </w:rPr>
+        <w:t>Integration: Fully integrated with Next.js for server-side rendering and dynamic routing.</w:t>
+      </w:r>
+    </w:p>
+    <w:p>
+      <w:pPr>
+        <w:rPr>
+          <w:b/>
+          <w:bCs/>
+          <w:lang w:val="en-US"/>
+        </w:rPr>
+      </w:pPr>
+    </w:p>
+    <w:p>
+      <w:pPr>
+        <w:rPr>
+          <w:b/>
+          <w:bCs/>
+          <w:lang w:val="en-US"/>
+        </w:rPr>
+      </w:pPr>
+      <w:r>
+        <w:rPr>
+          <w:b/>
+          <w:bCs/>
+          <w:lang w:val="en-US"/>
+        </w:rPr>
+        <w:t>Next.js</w:t>
+      </w:r>
+    </w:p>
+    <w:p>
+      <w:pPr>
+        <w:rPr>
+          <w:b/>
+          <w:bCs/>
+          <w:lang w:val="en-US"/>
+        </w:rPr>
+      </w:pPr>
+      <w:r>
+        <w:rPr>
+          <w:b/>
+          <w:bCs/>
+          <w:lang w:val="en-US"/>
+        </w:rPr>
+        <w:t>Purpose: Full-stack framework for React, providing server-side rendering (SSR), static site generation (SSG), and API routes for backend logic.</w:t>
+      </w:r>
+    </w:p>
+    <w:p>
+      <w:pPr>
+        <w:rPr>
+          <w:b/>
+          <w:bCs/>
           <w:lang w:val="en-US"/>
         </w:rPr>
       </w:pPr>
@@ -94,103 +342,986 @@
         </w:rPr>
         <w:t>Justification:</w:t>
       </w:r>
-      <w:r>
-        <w:rPr>
-          <w:lang w:val="en-US"/>
-        </w:rPr>
-        <w:t> Widely supported by browsers, has an extensive ecosystem (e.g., libraries like React), and is beginner-friendly for collaboration.</w:t>
-      </w:r>
-    </w:p>
-    <w:p>
-      <w:pPr>
-        <w:numPr>
-          <w:ilvl w:val="1"/>
-          <w:numId w:val="1"/>
-        </w:numPr>
-        <w:rPr>
-          <w:lang w:val="en-US"/>
-        </w:rPr>
-      </w:pPr>
-      <w:r>
-        <w:rPr>
-          <w:b/>
-          <w:bCs/>
-          <w:lang w:val="en-US"/>
-        </w:rPr>
-        <w:t>Integration:</w:t>
-      </w:r>
-      <w:r>
-        <w:rPr>
-          <w:lang w:val="en-US"/>
-        </w:rPr>
-        <w:t> Seamlessly integrates with SCSS for styling and Node.js if needed for back-end development.</w:t>
-      </w:r>
-    </w:p>
-    <w:p>
-      <w:pPr>
-        <w:numPr>
-          <w:ilvl w:val="0"/>
-          <w:numId w:val="1"/>
-        </w:numPr>
-      </w:pPr>
-      <w:r>
-        <w:rPr>
-          <w:b/>
-          <w:bCs/>
-        </w:rPr>
-        <w:t>SCSS (</w:t>
+    </w:p>
+    <w:p>
+      <w:pPr>
+        <w:rPr>
+          <w:b/>
+          <w:bCs/>
+          <w:lang w:val="en-US"/>
+        </w:rPr>
+      </w:pPr>
+      <w:r>
+        <w:rPr>
+          <w:b/>
+          <w:bCs/>
+          <w:lang w:val="en-US"/>
+        </w:rPr>
+        <w:t>SSR/SSG: Improves performance and SEO by rendering pages on the server.</w:t>
+      </w:r>
+    </w:p>
+    <w:p>
+      <w:pPr>
+        <w:rPr>
+          <w:b/>
+          <w:bCs/>
+          <w:lang w:val="en-US"/>
+        </w:rPr>
+      </w:pPr>
+      <w:r>
+        <w:rPr>
+          <w:b/>
+          <w:bCs/>
+          <w:lang w:val="en-US"/>
+        </w:rPr>
+        <w:t>API Routes: Built-in backend capabilities eliminate the need for a separate server, reducing complexity.</w:t>
+      </w:r>
+    </w:p>
+    <w:p>
+      <w:pPr>
+        <w:rPr>
+          <w:b/>
+          <w:bCs/>
+          <w:lang w:val="en-US"/>
+        </w:rPr>
+      </w:pPr>
+      <w:r>
+        <w:rPr>
+          <w:b/>
+          <w:bCs/>
+          <w:lang w:val="en-US"/>
+        </w:rPr>
+        <w:t>Routing: Simplifies dynamic routing without additional libraries.</w:t>
+      </w:r>
+    </w:p>
+    <w:p>
+      <w:pPr>
+        <w:rPr>
+          <w:b/>
+          <w:bCs/>
+          <w:lang w:val="en-US"/>
+        </w:rPr>
+      </w:pPr>
+      <w:r>
+        <w:rPr>
+          <w:b/>
+          <w:bCs/>
+          <w:lang w:val="en-US"/>
+        </w:rPr>
+        <w:t>Integration: Handles both front-end and back-end functionality, working seamlessly with React for UI and providing a robust API layer.</w:t>
+      </w:r>
+    </w:p>
+    <w:p>
+      <w:pPr>
+        <w:rPr>
+          <w:b/>
+          <w:bCs/>
+          <w:lang w:val="en-US"/>
+        </w:rPr>
+      </w:pPr>
+    </w:p>
+    <w:p>
+      <w:pPr>
+        <w:rPr>
+          <w:b/>
+          <w:bCs/>
+          <w:lang w:val="en-US"/>
+        </w:rPr>
+      </w:pPr>
+    </w:p>
+    <w:p>
+      <w:pPr>
+        <w:rPr>
+          <w:b/>
+          <w:bCs/>
+          <w:lang w:val="en-US"/>
+        </w:rPr>
+      </w:pPr>
+      <w:r>
+        <w:rPr>
+          <w:b/>
+          <w:bCs/>
+          <w:lang w:val="en-US"/>
+        </w:rPr>
+        <w:lastRenderedPageBreak/>
+        <w:t>________________________________________</w:t>
+      </w:r>
+    </w:p>
+    <w:p>
+      <w:pPr>
+        <w:rPr>
+          <w:b/>
+          <w:bCs/>
+          <w:lang w:val="en-US"/>
+        </w:rPr>
+      </w:pPr>
+      <w:r>
+        <w:rPr>
+          <w:b/>
+          <w:bCs/>
+          <w:lang w:val="en-US"/>
+        </w:rPr>
+        <w:t>Integrated Development Environment (IDE)</w:t>
+      </w:r>
+    </w:p>
+    <w:p>
+      <w:pPr>
+        <w:rPr>
+          <w:b/>
+          <w:bCs/>
+          <w:lang w:val="en-US"/>
+        </w:rPr>
+      </w:pPr>
+      <w:r>
+        <w:rPr>
+          <w:b/>
+          <w:bCs/>
+          <w:lang w:val="en-US"/>
+        </w:rPr>
+        <w:t>Visual Studio Code (VS Code)</w:t>
+      </w:r>
+    </w:p>
+    <w:p>
+      <w:pPr>
+        <w:rPr>
+          <w:b/>
+          <w:bCs/>
+          <w:lang w:val="en-US"/>
+        </w:rPr>
+      </w:pPr>
+      <w:r>
+        <w:rPr>
+          <w:b/>
+          <w:bCs/>
+          <w:lang w:val="en-US"/>
+        </w:rPr>
+        <w:t>Purpose: Central tool for writing, debugging, and managing code.</w:t>
+      </w:r>
+    </w:p>
+    <w:p>
+      <w:pPr>
+        <w:rPr>
+          <w:b/>
+          <w:bCs/>
+          <w:lang w:val="en-US"/>
+        </w:rPr>
+      </w:pPr>
+      <w:r>
+        <w:rPr>
+          <w:b/>
+          <w:bCs/>
+          <w:lang w:val="en-US"/>
+        </w:rPr>
+        <w:t>Justification: Rich extension ecosystem, including support for React, Next.js, and SCSS development.</w:t>
+      </w:r>
+    </w:p>
+    <w:p>
+      <w:pPr>
+        <w:rPr>
+          <w:b/>
+          <w:bCs/>
+          <w:lang w:val="en-US"/>
+        </w:rPr>
+      </w:pPr>
+      <w:r>
+        <w:rPr>
+          <w:b/>
+          <w:bCs/>
+          <w:lang w:val="en-US"/>
+        </w:rPr>
+        <w:t>Integration: Works with Git, GitHub, and project management tools, making it the hub for all development activities.</w:t>
+      </w:r>
+    </w:p>
+    <w:p>
+      <w:pPr>
+        <w:rPr>
+          <w:b/>
+          <w:bCs/>
+          <w:lang w:val="en-US"/>
+        </w:rPr>
+      </w:pPr>
+      <w:r>
+        <w:rPr>
+          <w:b/>
+          <w:bCs/>
+          <w:lang w:val="en-US"/>
+        </w:rPr>
+        <w:t>________________________________________</w:t>
+      </w:r>
+    </w:p>
+    <w:p>
+      <w:pPr>
+        <w:rPr>
+          <w:b/>
+          <w:bCs/>
+          <w:lang w:val="en-US"/>
+        </w:rPr>
+      </w:pPr>
+      <w:r>
+        <w:rPr>
+          <w:b/>
+          <w:bCs/>
+          <w:lang w:val="en-US"/>
+        </w:rPr>
+        <w:t>Project Management Software</w:t>
+      </w:r>
+    </w:p>
+    <w:p>
+      <w:pPr>
+        <w:rPr>
+          <w:b/>
+          <w:bCs/>
+          <w:lang w:val="en-US"/>
+        </w:rPr>
+      </w:pPr>
+      <w:r>
+        <w:rPr>
+          <w:b/>
+          <w:bCs/>
+          <w:lang w:val="en-US"/>
+        </w:rPr>
+        <w:t>Trello</w:t>
+      </w:r>
+    </w:p>
+    <w:p>
+      <w:pPr>
+        <w:rPr>
+          <w:b/>
+          <w:bCs/>
+          <w:lang w:val="en-US"/>
+        </w:rPr>
+      </w:pPr>
+      <w:r>
+        <w:rPr>
+          <w:b/>
+          <w:bCs/>
+          <w:lang w:val="en-US"/>
+        </w:rPr>
+        <w:t>Purpose: Task management and milestone tracking.</w:t>
+      </w:r>
+    </w:p>
+    <w:p>
+      <w:pPr>
+        <w:rPr>
+          <w:b/>
+          <w:bCs/>
+          <w:lang w:val="en-US"/>
+        </w:rPr>
+      </w:pPr>
+      <w:r>
+        <w:rPr>
+          <w:b/>
+          <w:bCs/>
+          <w:lang w:val="en-US"/>
+        </w:rPr>
+        <w:t>Justification: Simple and effective for small teams. Customizable boards align perfectly with agile methodologies.</w:t>
+      </w:r>
+    </w:p>
+    <w:p>
+      <w:pPr>
+        <w:rPr>
+          <w:b/>
+          <w:bCs/>
+          <w:lang w:val="en-US"/>
+        </w:rPr>
+      </w:pPr>
+      <w:r>
+        <w:rPr>
+          <w:b/>
+          <w:bCs/>
+          <w:lang w:val="en-US"/>
+        </w:rPr>
+        <w:t>Integration: Linked with GitHub to track commits and progress alongside tasks.</w:t>
+      </w:r>
+    </w:p>
+    <w:p>
+      <w:pPr>
+        <w:rPr>
+          <w:b/>
+          <w:bCs/>
+          <w:lang w:val="en-US"/>
+        </w:rPr>
+      </w:pPr>
+      <w:r>
+        <w:rPr>
+          <w:b/>
+          <w:bCs/>
+          <w:lang w:val="en-US"/>
+        </w:rPr>
+        <w:t>________________________________________</w:t>
+      </w:r>
+    </w:p>
+    <w:p>
+      <w:pPr>
+        <w:rPr>
+          <w:b/>
+          <w:bCs/>
+          <w:lang w:val="en-US"/>
+        </w:rPr>
+      </w:pPr>
+      <w:r>
+        <w:rPr>
+          <w:b/>
+          <w:bCs/>
+          <w:lang w:val="en-US"/>
+        </w:rPr>
+        <w:t>Version Control System</w:t>
+      </w:r>
+    </w:p>
+    <w:p>
+      <w:pPr>
+        <w:rPr>
+          <w:b/>
+          <w:bCs/>
+          <w:lang w:val="en-US"/>
+        </w:rPr>
+      </w:pPr>
+      <w:r>
+        <w:rPr>
+          <w:b/>
+          <w:bCs/>
+          <w:lang w:val="en-US"/>
+        </w:rPr>
+        <w:t>Git + GitHub</w:t>
+      </w:r>
+    </w:p>
+    <w:p>
+      <w:pPr>
+        <w:rPr>
+          <w:b/>
+          <w:bCs/>
+          <w:lang w:val="en-US"/>
+        </w:rPr>
+      </w:pPr>
+      <w:r>
+        <w:rPr>
+          <w:b/>
+          <w:bCs/>
+          <w:lang w:val="en-US"/>
+        </w:rPr>
+        <w:t>Purpose: Version control and collaboration platform.</w:t>
+      </w:r>
+    </w:p>
+    <w:p>
+      <w:pPr>
+        <w:rPr>
+          <w:b/>
+          <w:bCs/>
+          <w:lang w:val="en-US"/>
+        </w:rPr>
+      </w:pPr>
+      <w:r>
+        <w:rPr>
+          <w:b/>
+          <w:bCs/>
+          <w:lang w:val="en-US"/>
+        </w:rPr>
+        <w:t>Justification: Industry standard for managing code repositories, enabling efficient collaboration and tracking.</w:t>
+      </w:r>
+    </w:p>
+    <w:p>
+      <w:pPr>
+        <w:rPr>
+          <w:b/>
+          <w:bCs/>
+          <w:lang w:val="en-US"/>
+        </w:rPr>
+      </w:pPr>
+      <w:r>
+        <w:rPr>
+          <w:b/>
+          <w:bCs/>
+          <w:lang w:val="en-US"/>
+        </w:rPr>
+        <w:t>Integration: Used alongside VS Code, GitHub Actions, and Trello for seamless project management and CI/CD workflows.</w:t>
+      </w:r>
+    </w:p>
+    <w:p>
+      <w:pPr>
+        <w:rPr>
+          <w:b/>
+          <w:bCs/>
+          <w:lang w:val="en-US"/>
+        </w:rPr>
+      </w:pPr>
+      <w:r>
+        <w:rPr>
+          <w:b/>
+          <w:bCs/>
+          <w:lang w:val="en-US"/>
+        </w:rPr>
+        <w:t>________________________________________</w:t>
+      </w:r>
+    </w:p>
+    <w:p>
+      <w:pPr>
+        <w:rPr>
+          <w:b/>
+          <w:bCs/>
+          <w:lang w:val="en-US"/>
+        </w:rPr>
+      </w:pPr>
+      <w:r>
+        <w:rPr>
+          <w:b/>
+          <w:bCs/>
+          <w:lang w:val="en-US"/>
+        </w:rPr>
+        <w:t>CI/CD System</w:t>
+      </w:r>
+    </w:p>
+    <w:p>
+      <w:pPr>
+        <w:rPr>
+          <w:b/>
+          <w:bCs/>
+          <w:lang w:val="en-US"/>
+        </w:rPr>
+      </w:pPr>
+      <w:r>
+        <w:rPr>
+          <w:b/>
+          <w:bCs/>
+          <w:lang w:val="en-US"/>
+        </w:rPr>
+        <w:t>GitHub Actions</w:t>
+      </w:r>
+    </w:p>
+    <w:p>
+      <w:pPr>
+        <w:rPr>
+          <w:b/>
+          <w:bCs/>
+          <w:lang w:val="en-US"/>
+        </w:rPr>
+      </w:pPr>
+      <w:r>
+        <w:rPr>
+          <w:b/>
+          <w:bCs/>
+          <w:lang w:val="en-US"/>
+        </w:rPr>
+        <w:t>Purpose: Automates tasks such as testing, building, and deploying the application.</w:t>
+      </w:r>
+    </w:p>
+    <w:p>
+      <w:pPr>
+        <w:rPr>
+          <w:b/>
+          <w:bCs/>
+          <w:lang w:val="en-US"/>
+        </w:rPr>
+      </w:pPr>
+      <w:r>
+        <w:rPr>
+          <w:b/>
+          <w:bCs/>
+          <w:lang w:val="en-US"/>
+        </w:rPr>
+        <w:t>Justification: Direct integration with GitHub, simplifying setup and reducing costs for small-scale projects.</w:t>
+      </w:r>
+    </w:p>
+    <w:p>
+      <w:pPr>
+        <w:rPr>
+          <w:b/>
+          <w:bCs/>
+          <w:lang w:val="en-US"/>
+        </w:rPr>
+      </w:pPr>
+      <w:r>
+        <w:rPr>
+          <w:b/>
+          <w:bCs/>
+          <w:lang w:val="en-US"/>
+        </w:rPr>
+        <w:t>Integration: Automatically tests and deploys changes made to the Next.js application, ensuring high code quality and performance.</w:t>
+      </w:r>
+    </w:p>
+    <w:p>
+      <w:pPr>
+        <w:rPr>
+          <w:b/>
+          <w:bCs/>
+          <w:lang w:val="en-US"/>
+        </w:rPr>
+      </w:pPr>
+    </w:p>
+    <w:p>
+      <w:pPr>
+        <w:rPr>
+          <w:b/>
+          <w:bCs/>
+          <w:lang w:val="en-US"/>
+        </w:rPr>
+      </w:pPr>
+    </w:p>
+    <w:p>
+      <w:pPr>
+        <w:rPr>
+          <w:b/>
+          <w:bCs/>
+          <w:lang w:val="en-US"/>
+        </w:rPr>
+      </w:pPr>
+    </w:p>
+    <w:p>
+      <w:pPr>
+        <w:rPr>
+          <w:b/>
+          <w:bCs/>
+          <w:lang w:val="en-US"/>
+        </w:rPr>
+      </w:pPr>
+      <w:r>
+        <w:rPr>
+          <w:b/>
+          <w:bCs/>
+          <w:lang w:val="en-US"/>
+        </w:rPr>
+        <w:lastRenderedPageBreak/>
+        <w:t>________________________________________</w:t>
+      </w:r>
+    </w:p>
+    <w:p>
+      <w:pPr>
+        <w:rPr>
+          <w:b/>
+          <w:bCs/>
+          <w:lang w:val="en-US"/>
+        </w:rPr>
+      </w:pPr>
+      <w:r>
+        <w:rPr>
+          <w:b/>
+          <w:bCs/>
+          <w:lang w:val="en-US"/>
+        </w:rPr>
+        <w:t>Design Tools</w:t>
+      </w:r>
+    </w:p>
+    <w:p>
+      <w:pPr>
+        <w:rPr>
+          <w:b/>
+          <w:bCs/>
+          <w:lang w:val="en-US"/>
+        </w:rPr>
+      </w:pPr>
+      <w:r>
+        <w:rPr>
+          <w:b/>
+          <w:bCs/>
+          <w:lang w:val="en-US"/>
+        </w:rPr>
+        <w:t>Figma</w:t>
+      </w:r>
+    </w:p>
+    <w:p>
+      <w:pPr>
+        <w:rPr>
+          <w:b/>
+          <w:bCs/>
+          <w:lang w:val="en-US"/>
+        </w:rPr>
+      </w:pPr>
+      <w:r>
+        <w:rPr>
+          <w:b/>
+          <w:bCs/>
+          <w:lang w:val="en-US"/>
+        </w:rPr>
+        <w:t>Purpose: Collaborative design tool for creating UI/UX mockups.</w:t>
+      </w:r>
+    </w:p>
+    <w:p>
+      <w:pPr>
+        <w:rPr>
+          <w:b/>
+          <w:bCs/>
+          <w:lang w:val="en-US"/>
+        </w:rPr>
+      </w:pPr>
+      <w:r>
+        <w:rPr>
+          <w:b/>
+          <w:bCs/>
+          <w:lang w:val="en-US"/>
+        </w:rPr>
+        <w:t>Justification: Enables real-time collaboration and quick feedback loops, essential for visually appealing designs.</w:t>
+      </w:r>
+    </w:p>
+    <w:p>
+      <w:pPr>
+        <w:rPr>
+          <w:b/>
+          <w:bCs/>
+          <w:lang w:val="en-US"/>
+        </w:rPr>
+      </w:pPr>
+      <w:r>
+        <w:rPr>
+          <w:b/>
+          <w:bCs/>
+          <w:lang w:val="en-US"/>
+        </w:rPr>
+        <w:t>Integration: Designs can be exported directly into SCSS and React components, speeding up the front-end implementation.</w:t>
+      </w:r>
+    </w:p>
+    <w:p>
+      <w:pPr>
+        <w:rPr>
+          <w:b/>
+          <w:bCs/>
+          <w:lang w:val="en-US"/>
+        </w:rPr>
+      </w:pPr>
+      <w:r>
+        <w:rPr>
+          <w:b/>
+          <w:bCs/>
+          <w:lang w:val="en-US"/>
+        </w:rPr>
+        <w:t>________________________________________</w:t>
+      </w:r>
+    </w:p>
+    <w:p>
+      <w:pPr>
+        <w:rPr>
+          <w:b/>
+          <w:bCs/>
+          <w:lang w:val="en-US"/>
+        </w:rPr>
+      </w:pPr>
+      <w:r>
+        <w:rPr>
+          <w:b/>
+          <w:bCs/>
+          <w:lang w:val="en-US"/>
+        </w:rPr>
+        <w:t>Collaboration Platform</w:t>
+      </w:r>
+    </w:p>
+    <w:p>
+      <w:pPr>
+        <w:rPr>
+          <w:b/>
+          <w:bCs/>
+          <w:lang w:val="en-US"/>
+        </w:rPr>
+      </w:pPr>
+      <w:r>
+        <w:rPr>
+          <w:b/>
+          <w:bCs/>
+          <w:lang w:val="en-US"/>
+        </w:rPr>
+        <w:t>Slack</w:t>
+      </w:r>
+    </w:p>
+    <w:p>
+      <w:pPr>
+        <w:rPr>
+          <w:b/>
+          <w:bCs/>
+          <w:lang w:val="en-US"/>
+        </w:rPr>
+      </w:pPr>
+      <w:r>
+        <w:rPr>
+          <w:b/>
+          <w:bCs/>
+          <w:lang w:val="en-US"/>
+        </w:rPr>
+        <w:t>Purpose: Communication and team coordination.</w:t>
+      </w:r>
+    </w:p>
+    <w:p>
+      <w:pPr>
+        <w:rPr>
+          <w:b/>
+          <w:bCs/>
+          <w:lang w:val="en-US"/>
+        </w:rPr>
+      </w:pPr>
+      <w:r>
+        <w:rPr>
+          <w:b/>
+          <w:bCs/>
+          <w:lang w:val="en-US"/>
+        </w:rPr>
+        <w:t>Justification: Provides integration with GitHub, Trello, and other tools, ensuring smooth communication throughout the project.</w:t>
+      </w:r>
+    </w:p>
+    <w:p>
+      <w:pPr>
+        <w:rPr>
+          <w:b/>
+          <w:bCs/>
+          <w:lang w:val="en-US"/>
+        </w:rPr>
+      </w:pPr>
+      <w:r>
+        <w:rPr>
+          <w:b/>
+          <w:bCs/>
+          <w:lang w:val="en-US"/>
+        </w:rPr>
+        <w:t>Integration: Centralizes communication and alerts from GitHub Actions and Trello.</w:t>
+      </w:r>
+    </w:p>
+    <w:p>
+      <w:pPr>
+        <w:rPr>
+          <w:b/>
+          <w:bCs/>
+          <w:lang w:val="en-US"/>
+        </w:rPr>
+      </w:pPr>
+      <w:r>
+        <w:rPr>
+          <w:b/>
+          <w:bCs/>
+          <w:lang w:val="en-US"/>
+        </w:rPr>
+        <w:t>________________________________________</w:t>
+      </w:r>
+    </w:p>
+    <w:p>
+      <w:pPr>
+        <w:rPr>
+          <w:b/>
+          <w:bCs/>
+          <w:lang w:val="en-US"/>
+        </w:rPr>
+      </w:pPr>
+      <w:r>
+        <w:rPr>
+          <w:b/>
+          <w:bCs/>
+          <w:lang w:val="en-US"/>
+        </w:rPr>
+        <w:t>Backend-Specific Tools</w:t>
+      </w:r>
+    </w:p>
+    <w:p>
+      <w:pPr>
+        <w:rPr>
+          <w:b/>
+          <w:bCs/>
+          <w:lang w:val="en-US"/>
+        </w:rPr>
+      </w:pPr>
+      <w:r>
+        <w:rPr>
+          <w:b/>
+          <w:bCs/>
+          <w:lang w:val="en-US"/>
+        </w:rPr>
+        <w:t>Postman</w:t>
+      </w:r>
+    </w:p>
+    <w:p>
+      <w:pPr>
+        <w:rPr>
+          <w:b/>
+          <w:bCs/>
+          <w:lang w:val="en-US"/>
+        </w:rPr>
+      </w:pPr>
+      <w:r>
+        <w:rPr>
+          <w:b/>
+          <w:bCs/>
+          <w:lang w:val="en-US"/>
+        </w:rPr>
+        <w:t>Purpose: API testing and debugging tool.</w:t>
+      </w:r>
+    </w:p>
+    <w:p>
+      <w:pPr>
+        <w:rPr>
+          <w:b/>
+          <w:bCs/>
+          <w:lang w:val="en-US"/>
+        </w:rPr>
+      </w:pPr>
+      <w:r>
+        <w:rPr>
+          <w:b/>
+          <w:bCs/>
+          <w:lang w:val="en-US"/>
+        </w:rPr>
+        <w:t>Justification: Simplifies the validation of Next.js API routes, ensuring that endpoints function as expected.</w:t>
+      </w:r>
+    </w:p>
+    <w:p>
+      <w:pPr>
+        <w:rPr>
+          <w:b/>
+          <w:bCs/>
+          <w:lang w:val="en-US"/>
+        </w:rPr>
+      </w:pPr>
+      <w:r>
+        <w:rPr>
+          <w:b/>
+          <w:bCs/>
+          <w:lang w:val="en-US"/>
+        </w:rPr>
+        <w:t>Integration: Works alongside Next.js to test and debug API routes during development.</w:t>
+      </w:r>
+    </w:p>
+    <w:p>
+      <w:pPr>
+        <w:rPr>
+          <w:b/>
+          <w:bCs/>
+          <w:lang w:val="en-US"/>
+        </w:rPr>
+      </w:pPr>
+    </w:p>
+    <w:p>
+      <w:pPr>
+        <w:rPr>
+          <w:b/>
+          <w:bCs/>
+          <w:lang w:val="en-US"/>
+        </w:rPr>
+      </w:pPr>
+      <w:r>
+        <w:rPr>
+          <w:b/>
+          <w:bCs/>
+          <w:lang w:val="en-US"/>
+        </w:rPr>
+        <w:t>Next.js API Routes</w:t>
+      </w:r>
+    </w:p>
+    <w:p>
+      <w:pPr>
+        <w:rPr>
+          <w:b/>
+          <w:bCs/>
+          <w:lang w:val="en-US"/>
+        </w:rPr>
+      </w:pPr>
+      <w:r>
+        <w:rPr>
+          <w:b/>
+          <w:bCs/>
+          <w:lang w:val="en-US"/>
+        </w:rPr>
+        <w:t>Purpose: Provides server-side logic directly within the Next.js framework.</w:t>
+      </w:r>
+    </w:p>
+    <w:p>
+      <w:pPr>
+        <w:rPr>
+          <w:b/>
+          <w:bCs/>
+          <w:lang w:val="en-US"/>
+        </w:rPr>
+      </w:pPr>
+      <w:r>
+        <w:rPr>
+          <w:b/>
+          <w:bCs/>
+          <w:lang w:val="en-US"/>
+        </w:rPr>
+        <w:t>Justification: Eliminates the need for a separate back-end server, simplifying the stack while allowing for backend logic, such as user authentication or database queries.</w:t>
+      </w:r>
+    </w:p>
+    <w:p>
+      <w:pPr>
+        <w:rPr>
+          <w:b/>
+          <w:bCs/>
+          <w:lang w:val="en-US"/>
+        </w:rPr>
+      </w:pPr>
+      <w:r>
+        <w:rPr>
+          <w:b/>
+          <w:bCs/>
+          <w:lang w:val="en-US"/>
+        </w:rPr>
+        <w:t>Integration: Fully integrated into the Next.js framework, enabling unified development for front-end and back-end within a single repository.</w:t>
+      </w:r>
+    </w:p>
+    <w:p>
+      <w:pPr>
+        <w:rPr>
+          <w:b/>
+          <w:bCs/>
+          <w:lang w:val="en-US"/>
+        </w:rPr>
+      </w:pPr>
+    </w:p>
+    <w:p>
+      <w:pPr>
+        <w:rPr>
+          <w:b/>
+          <w:bCs/>
+          <w:lang w:val="en-US"/>
+        </w:rPr>
+      </w:pPr>
+      <w:r>
+        <w:rPr>
+          <w:b/>
+          <w:bCs/>
+          <w:lang w:val="en-US"/>
+        </w:rPr>
+        <w:t>Database (Optional – MongoDB)</w:t>
+      </w:r>
+    </w:p>
+    <w:p>
+      <w:pPr>
+        <w:rPr>
+          <w:b/>
+          <w:bCs/>
+          <w:lang w:val="en-US"/>
+        </w:rPr>
+      </w:pPr>
+      <w:r>
+        <w:rPr>
+          <w:b/>
+          <w:bCs/>
+          <w:lang w:val="en-US"/>
+        </w:rPr>
+        <w:t>Purpose: NoSQL database for storing user data, beer ratings, and social interactions.</w:t>
+      </w:r>
+    </w:p>
+    <w:p>
+      <w:pPr>
+        <w:rPr>
+          <w:b/>
+          <w:bCs/>
+          <w:lang w:val="en-US"/>
+        </w:rPr>
+      </w:pPr>
+      <w:r>
+        <w:rPr>
+          <w:b/>
+          <w:bCs/>
+          <w:lang w:val="en-US"/>
+        </w:rPr>
+        <w:t xml:space="preserve">Justification: Scalable and flexible schema, ideal for dynamic applications like </w:t>
       </w:r>
       <w:proofErr w:type="spellStart"/>
       <w:r>
         <w:rPr>
           <w:b/>
           <w:bCs/>
-        </w:rPr>
-        <w:t>Sassy</w:t>
+          <w:lang w:val="en-US"/>
+        </w:rPr>
+        <w:t>Pivove</w:t>
       </w:r>
       <w:proofErr w:type="spellEnd"/>
       <w:r>
         <w:rPr>
           <w:b/>
           <w:bCs/>
-        </w:rPr>
-        <w:t xml:space="preserve"> CSS)</w:t>
-      </w:r>
-    </w:p>
-    <w:p>
-      <w:pPr>
-        <w:numPr>
-          <w:ilvl w:val="1"/>
-          <w:numId w:val="1"/>
-        </w:numPr>
-        <w:rPr>
-          <w:lang w:val="en-US"/>
-        </w:rPr>
-      </w:pPr>
-      <w:r>
-        <w:rPr>
-          <w:b/>
-          <w:bCs/>
-          <w:lang w:val="en-US"/>
-        </w:rPr>
-        <w:t>Purpose:</w:t>
-      </w:r>
-      <w:r>
-        <w:rPr>
-          <w:lang w:val="en-US"/>
-        </w:rPr>
-        <w:t xml:space="preserve"> CSS preprocessor to enhance styling capabilities with variables, nesting, and </w:t>
-      </w:r>
-      <w:proofErr w:type="spellStart"/>
-      <w:r>
-        <w:rPr>
-          <w:lang w:val="en-US"/>
-        </w:rPr>
-        <w:t>mixins</w:t>
-      </w:r>
-      <w:proofErr w:type="spellEnd"/>
-      <w:r>
-        <w:rPr>
           <w:lang w:val="en-US"/>
         </w:rPr>
         <w:t>.</w:t>
@@ -198,1136 +1329,37 @@
     </w:p>
     <w:p>
       <w:pPr>
-        <w:numPr>
-          <w:ilvl w:val="1"/>
-          <w:numId w:val="1"/>
-        </w:numPr>
-      </w:pPr>
-      <w:r>
-        <w:rPr>
-          <w:b/>
-          <w:bCs/>
-          <w:lang w:val="en-US"/>
-        </w:rPr>
-        <w:t>Justification:</w:t>
-      </w:r>
-      <w:r>
-        <w:rPr>
-          <w:lang w:val="en-US"/>
-        </w:rPr>
-        <w:t xml:space="preserve"> Simplifies complex styling and supports maintainable and reusable styles. </w:t>
-      </w:r>
-      <w:proofErr w:type="spellStart"/>
-      <w:r>
-        <w:t>Ideal</w:t>
-      </w:r>
-      <w:proofErr w:type="spellEnd"/>
-      <w:r>
-        <w:t xml:space="preserve"> for a </w:t>
-      </w:r>
-      <w:proofErr w:type="spellStart"/>
-      <w:r>
-        <w:t>visually</w:t>
-      </w:r>
-      <w:proofErr w:type="spellEnd"/>
-      <w:r>
-        <w:t xml:space="preserve"> </w:t>
-      </w:r>
-      <w:proofErr w:type="spellStart"/>
-      <w:r>
-        <w:t>appealing</w:t>
-      </w:r>
-      <w:proofErr w:type="spellEnd"/>
-      <w:r>
-        <w:t xml:space="preserve"> </w:t>
-      </w:r>
-      <w:proofErr w:type="spellStart"/>
-      <w:r>
-        <w:t>interface</w:t>
-      </w:r>
-      <w:proofErr w:type="spellEnd"/>
-      <w:r>
-        <w:t>.</w:t>
-      </w:r>
-    </w:p>
-    <w:p>
-      <w:pPr>
-        <w:numPr>
-          <w:ilvl w:val="1"/>
-          <w:numId w:val="1"/>
-        </w:numPr>
-        <w:rPr>
-          <w:lang w:val="en-US"/>
-        </w:rPr>
-      </w:pPr>
-      <w:r>
-        <w:rPr>
-          <w:b/>
-          <w:bCs/>
-          <w:lang w:val="en-US"/>
-        </w:rPr>
-        <w:t>Integration:</w:t>
-      </w:r>
-      <w:r>
-        <w:rPr>
-          <w:lang w:val="en-US"/>
-        </w:rPr>
-        <w:t> Compiles into standard CSS and works directly with JavaScript-driven front-end frameworks.</w:t>
-      </w:r>
-    </w:p>
-    <w:p>
-      <w:r>
-        <w:pict w14:anchorId="6D448898">
-          <v:rect id="_x0000_i1493" style="width:0;height:0" o:hralign="center" o:hrstd="t" o:hrnoshade="t" o:hr="t" fillcolor="#ececec" stroked="f"/>
-        </w:pict>
-      </w:r>
-    </w:p>
-    <w:p>
-      <w:pPr>
-        <w:rPr>
-          <w:b/>
-          <w:bCs/>
-        </w:rPr>
-      </w:pPr>
-      <w:proofErr w:type="spellStart"/>
-      <w:r>
-        <w:rPr>
-          <w:b/>
-          <w:bCs/>
-        </w:rPr>
-        <w:t>Frameworks</w:t>
-      </w:r>
-      <w:proofErr w:type="spellEnd"/>
-    </w:p>
-    <w:p>
-      <w:pPr>
-        <w:numPr>
-          <w:ilvl w:val="0"/>
-          <w:numId w:val="2"/>
-        </w:numPr>
-      </w:pPr>
-      <w:proofErr w:type="spellStart"/>
-      <w:r>
-        <w:rPr>
-          <w:b/>
-          <w:bCs/>
-        </w:rPr>
-        <w:t>React</w:t>
-      </w:r>
-      <w:proofErr w:type="spellEnd"/>
-    </w:p>
-    <w:p>
-      <w:pPr>
-        <w:numPr>
-          <w:ilvl w:val="1"/>
-          <w:numId w:val="2"/>
-        </w:numPr>
-        <w:rPr>
-          <w:lang w:val="en-US"/>
-        </w:rPr>
-      </w:pPr>
-      <w:r>
-        <w:rPr>
-          <w:b/>
-          <w:bCs/>
-          <w:lang w:val="en-US"/>
-        </w:rPr>
-        <w:t>Purpose:</w:t>
-      </w:r>
-      <w:r>
-        <w:rPr>
-          <w:lang w:val="en-US"/>
-        </w:rPr>
-        <w:t> JavaScript library for building user interfaces.</w:t>
-      </w:r>
-    </w:p>
-    <w:p>
-      <w:pPr>
-        <w:numPr>
-          <w:ilvl w:val="1"/>
-          <w:numId w:val="2"/>
-        </w:numPr>
-        <w:rPr>
-          <w:lang w:val="en-US"/>
-        </w:rPr>
-      </w:pPr>
-      <w:r>
-        <w:rPr>
-          <w:b/>
-          <w:bCs/>
-          <w:lang w:val="en-US"/>
-        </w:rPr>
-        <w:t>Justification:</w:t>
-      </w:r>
-      <w:r>
-        <w:rPr>
-          <w:lang w:val="en-US"/>
-        </w:rPr>
-        <w:t> Efficient component-based architecture ensures scalability and reusability. Its ecosystem includes tools like React Router and state management libraries.</w:t>
-      </w:r>
-    </w:p>
-    <w:p>
-      <w:pPr>
-        <w:numPr>
-          <w:ilvl w:val="1"/>
-          <w:numId w:val="2"/>
-        </w:numPr>
-        <w:rPr>
-          <w:lang w:val="en-US"/>
-        </w:rPr>
-      </w:pPr>
-      <w:r>
-        <w:rPr>
-          <w:b/>
-          <w:bCs/>
-          <w:lang w:val="en-US"/>
-        </w:rPr>
-        <w:t>Integration:</w:t>
-      </w:r>
-      <w:r>
-        <w:rPr>
-          <w:lang w:val="en-US"/>
-        </w:rPr>
-        <w:t> React easily integrates with JavaScript, SCSS, and REST APIs, ensuring a cohesive development flow.</w:t>
-      </w:r>
-    </w:p>
-    <w:p>
-      <w:r>
-        <w:pict w14:anchorId="793910EC">
-          <v:rect id="_x0000_i1494" style="width:0;height:0" o:hralign="center" o:hrstd="t" o:hrnoshade="t" o:hr="t" fillcolor="#ececec" stroked="f"/>
-        </w:pict>
-      </w:r>
-    </w:p>
-    <w:p>
-      <w:pPr>
-        <w:rPr>
-          <w:b/>
-          <w:bCs/>
-        </w:rPr>
-      </w:pPr>
-      <w:proofErr w:type="spellStart"/>
-      <w:r>
-        <w:rPr>
-          <w:b/>
-          <w:bCs/>
-        </w:rPr>
-        <w:t>Integrated</w:t>
-      </w:r>
-      <w:proofErr w:type="spellEnd"/>
-      <w:r>
-        <w:rPr>
-          <w:b/>
-          <w:bCs/>
-        </w:rPr>
-        <w:t xml:space="preserve"> Development Environment (IDE)</w:t>
-      </w:r>
-    </w:p>
-    <w:p>
-      <w:pPr>
-        <w:numPr>
-          <w:ilvl w:val="0"/>
-          <w:numId w:val="3"/>
-        </w:numPr>
-        <w:rPr>
-          <w:lang w:val="en-US"/>
-        </w:rPr>
-      </w:pPr>
-      <w:r>
-        <w:rPr>
-          <w:b/>
-          <w:bCs/>
-          <w:lang w:val="en-US"/>
-        </w:rPr>
-        <w:t>Visual Studio Code (VS Code)</w:t>
-      </w:r>
-    </w:p>
-    <w:p>
-      <w:pPr>
-        <w:numPr>
-          <w:ilvl w:val="1"/>
-          <w:numId w:val="3"/>
-        </w:numPr>
-        <w:rPr>
-          <w:lang w:val="en-US"/>
-        </w:rPr>
-      </w:pPr>
-      <w:r>
-        <w:rPr>
-          <w:b/>
-          <w:bCs/>
-          <w:lang w:val="en-US"/>
-        </w:rPr>
-        <w:t>Purpose:</w:t>
-      </w:r>
-      <w:r>
-        <w:rPr>
-          <w:lang w:val="en-US"/>
-        </w:rPr>
-        <w:t> IDE for writing, debugging, and managing code.</w:t>
-      </w:r>
-    </w:p>
-    <w:p>
-      <w:pPr>
-        <w:numPr>
-          <w:ilvl w:val="1"/>
-          <w:numId w:val="3"/>
-        </w:numPr>
-        <w:rPr>
-          <w:lang w:val="en-US"/>
-        </w:rPr>
-      </w:pPr>
-      <w:r>
-        <w:rPr>
-          <w:b/>
-          <w:bCs/>
-          <w:lang w:val="en-US"/>
-        </w:rPr>
-        <w:t>Justification:</w:t>
-      </w:r>
-      <w:r>
-        <w:rPr>
-          <w:lang w:val="en-US"/>
-        </w:rPr>
-        <w:t xml:space="preserve"> Lightweight, feature-rich, and supports extensions like </w:t>
-      </w:r>
-      <w:proofErr w:type="spellStart"/>
-      <w:r>
-        <w:rPr>
-          <w:lang w:val="en-US"/>
-        </w:rPr>
-        <w:t>ESLint</w:t>
-      </w:r>
-      <w:proofErr w:type="spellEnd"/>
-      <w:r>
-        <w:rPr>
-          <w:lang w:val="en-US"/>
-        </w:rPr>
-        <w:t>, Prettier, and SCSS Lint.</w:t>
-      </w:r>
-    </w:p>
-    <w:p>
-      <w:pPr>
-        <w:numPr>
-          <w:ilvl w:val="1"/>
-          <w:numId w:val="3"/>
-        </w:numPr>
-        <w:rPr>
-          <w:lang w:val="en-US"/>
-        </w:rPr>
-      </w:pPr>
-      <w:r>
-        <w:rPr>
-          <w:b/>
-          <w:bCs/>
-          <w:lang w:val="en-US"/>
-        </w:rPr>
-        <w:t>Integration:</w:t>
-      </w:r>
-      <w:r>
-        <w:rPr>
-          <w:lang w:val="en-US"/>
-        </w:rPr>
-        <w:t> Works seamlessly with Git and project management extensions.</w:t>
-      </w:r>
-    </w:p>
-    <w:p>
-      <w:r>
-        <w:pict w14:anchorId="1D4B288B">
-          <v:rect id="_x0000_i1495" style="width:0;height:0" o:hralign="center" o:hrstd="t" o:hrnoshade="t" o:hr="t" fillcolor="#ececec" stroked="f"/>
-        </w:pict>
-      </w:r>
-    </w:p>
-    <w:p>
-      <w:pPr>
-        <w:rPr>
-          <w:b/>
-          <w:bCs/>
-        </w:rPr>
-      </w:pPr>
-    </w:p>
-    <w:p>
-      <w:pPr>
-        <w:rPr>
-          <w:b/>
-          <w:bCs/>
-        </w:rPr>
-      </w:pPr>
-    </w:p>
-    <w:p>
-      <w:pPr>
-        <w:rPr>
-          <w:b/>
-          <w:bCs/>
-        </w:rPr>
-      </w:pPr>
-      <w:r>
-        <w:rPr>
-          <w:b/>
-          <w:bCs/>
+        <w:rPr>
+          <w:b/>
+          <w:bCs/>
+          <w:lang w:val="en-US"/>
+        </w:rPr>
+      </w:pPr>
+      <w:r>
+        <w:rPr>
+          <w:b/>
+          <w:bCs/>
+          <w:lang w:val="en-US"/>
         </w:rPr>
         <w:lastRenderedPageBreak/>
-        <w:t>Project Management Software</w:t>
-      </w:r>
-    </w:p>
-    <w:p>
-      <w:pPr>
-        <w:numPr>
-          <w:ilvl w:val="0"/>
-          <w:numId w:val="4"/>
-        </w:numPr>
-      </w:pPr>
-      <w:proofErr w:type="spellStart"/>
-      <w:r>
-        <w:rPr>
-          <w:b/>
-          <w:bCs/>
-        </w:rPr>
-        <w:t>Trello</w:t>
-      </w:r>
-      <w:proofErr w:type="spellEnd"/>
-    </w:p>
-    <w:p>
-      <w:pPr>
-        <w:numPr>
-          <w:ilvl w:val="1"/>
-          <w:numId w:val="4"/>
-        </w:numPr>
-        <w:rPr>
-          <w:lang w:val="en-US"/>
-        </w:rPr>
-      </w:pPr>
-      <w:r>
-        <w:rPr>
-          <w:b/>
-          <w:bCs/>
-          <w:lang w:val="en-US"/>
-        </w:rPr>
-        <w:t>Purpose:</w:t>
-      </w:r>
-      <w:r>
-        <w:rPr>
-          <w:lang w:val="en-US"/>
-        </w:rPr>
-        <w:t> Tool for tracking tasks and milestones.</w:t>
-      </w:r>
-    </w:p>
-    <w:p>
-      <w:pPr>
-        <w:numPr>
-          <w:ilvl w:val="1"/>
-          <w:numId w:val="4"/>
-        </w:numPr>
-        <w:rPr>
-          <w:lang w:val="en-US"/>
-        </w:rPr>
-      </w:pPr>
-      <w:r>
-        <w:rPr>
-          <w:b/>
-          <w:bCs/>
-          <w:lang w:val="en-US"/>
-        </w:rPr>
-        <w:t>Justification:</w:t>
-      </w:r>
-      <w:r>
-        <w:rPr>
-          <w:lang w:val="en-US"/>
-        </w:rPr>
-        <w:t> Simple, intuitive interface with Kanban-style boards perfect for managing project workflows.</w:t>
-      </w:r>
-    </w:p>
-    <w:p>
-      <w:pPr>
-        <w:numPr>
-          <w:ilvl w:val="1"/>
-          <w:numId w:val="4"/>
-        </w:numPr>
-        <w:rPr>
-          <w:lang w:val="en-US"/>
-        </w:rPr>
-      </w:pPr>
-      <w:r>
-        <w:rPr>
-          <w:b/>
-          <w:bCs/>
-          <w:lang w:val="en-US"/>
-        </w:rPr>
-        <w:t>Integration:</w:t>
-      </w:r>
-      <w:r>
-        <w:rPr>
-          <w:lang w:val="en-US"/>
-        </w:rPr>
-        <w:t> Integrates with GitHub for tracking commits and provides a shared platform for the team.</w:t>
-      </w:r>
-    </w:p>
-    <w:p>
-      <w:r>
-        <w:pict w14:anchorId="675F2B3E">
-          <v:rect id="_x0000_i1496" style="width:0;height:0" o:hralign="center" o:hrstd="t" o:hrnoshade="t" o:hr="t" fillcolor="#ececec" stroked="f"/>
-        </w:pict>
-      </w:r>
-    </w:p>
-    <w:p>
-      <w:pPr>
-        <w:rPr>
-          <w:b/>
-          <w:bCs/>
-        </w:rPr>
-      </w:pPr>
-      <w:r>
-        <w:rPr>
-          <w:b/>
-          <w:bCs/>
-        </w:rPr>
-        <w:t>Version Control System</w:t>
-      </w:r>
-    </w:p>
-    <w:p>
-      <w:pPr>
-        <w:numPr>
-          <w:ilvl w:val="0"/>
-          <w:numId w:val="5"/>
-        </w:numPr>
-      </w:pPr>
-      <w:r>
-        <w:rPr>
-          <w:b/>
-          <w:bCs/>
-        </w:rPr>
-        <w:t>Git + GitHub</w:t>
-      </w:r>
-    </w:p>
-    <w:p>
-      <w:pPr>
-        <w:numPr>
-          <w:ilvl w:val="1"/>
-          <w:numId w:val="5"/>
-        </w:numPr>
-        <w:rPr>
-          <w:lang w:val="en-US"/>
-        </w:rPr>
-      </w:pPr>
-      <w:r>
-        <w:rPr>
-          <w:b/>
-          <w:bCs/>
-          <w:lang w:val="en-US"/>
-        </w:rPr>
-        <w:t>Purpose:</w:t>
-      </w:r>
-      <w:r>
-        <w:rPr>
-          <w:lang w:val="en-US"/>
-        </w:rPr>
-        <w:t> Version control and code repository.</w:t>
-      </w:r>
-    </w:p>
-    <w:p>
-      <w:pPr>
-        <w:numPr>
-          <w:ilvl w:val="1"/>
-          <w:numId w:val="5"/>
-        </w:numPr>
-        <w:rPr>
-          <w:lang w:val="en-US"/>
-        </w:rPr>
-      </w:pPr>
-      <w:r>
-        <w:rPr>
-          <w:b/>
-          <w:bCs/>
-          <w:lang w:val="en-US"/>
-        </w:rPr>
-        <w:t>Justification:</w:t>
-      </w:r>
-      <w:r>
-        <w:rPr>
-          <w:lang w:val="en-US"/>
-        </w:rPr>
-        <w:t> Ensures collaborative development with features like branching and pull requests. GitHub provides additional benefits such as issue tracking and project boards.</w:t>
-      </w:r>
-    </w:p>
-    <w:p>
-      <w:pPr>
-        <w:numPr>
-          <w:ilvl w:val="1"/>
-          <w:numId w:val="5"/>
-        </w:numPr>
-        <w:rPr>
-          <w:lang w:val="en-US"/>
-        </w:rPr>
-      </w:pPr>
-      <w:r>
-        <w:rPr>
-          <w:b/>
-          <w:bCs/>
-          <w:lang w:val="en-US"/>
-        </w:rPr>
-        <w:t>Integration:</w:t>
-      </w:r>
-      <w:r>
-        <w:rPr>
-          <w:lang w:val="en-US"/>
-        </w:rPr>
-        <w:t> Works with VS Code, CI/CD pipelines, and collaboration tools like Slack.</w:t>
-      </w:r>
-    </w:p>
-    <w:p>
-      <w:r>
-        <w:pict w14:anchorId="490AE60E">
-          <v:rect id="_x0000_i1497" style="width:0;height:0" o:hralign="center" o:hrstd="t" o:hrnoshade="t" o:hr="t" fillcolor="#ececec" stroked="f"/>
-        </w:pict>
-      </w:r>
-    </w:p>
-    <w:p>
-      <w:pPr>
-        <w:rPr>
-          <w:b/>
-          <w:bCs/>
-        </w:rPr>
-      </w:pPr>
-      <w:r>
-        <w:rPr>
-          <w:b/>
-          <w:bCs/>
-        </w:rPr>
-        <w:t>CI/CD System</w:t>
-      </w:r>
-    </w:p>
-    <w:p>
-      <w:pPr>
-        <w:numPr>
-          <w:ilvl w:val="0"/>
-          <w:numId w:val="6"/>
-        </w:numPr>
-      </w:pPr>
-      <w:r>
-        <w:rPr>
-          <w:b/>
-          <w:bCs/>
-        </w:rPr>
-        <w:t xml:space="preserve">GitHub </w:t>
-      </w:r>
-      <w:proofErr w:type="spellStart"/>
-      <w:r>
-        <w:rPr>
-          <w:b/>
-          <w:bCs/>
-        </w:rPr>
-        <w:t>Actions</w:t>
-      </w:r>
-      <w:proofErr w:type="spellEnd"/>
-    </w:p>
-    <w:p>
-      <w:pPr>
-        <w:numPr>
-          <w:ilvl w:val="1"/>
-          <w:numId w:val="6"/>
-        </w:numPr>
-        <w:rPr>
-          <w:lang w:val="en-US"/>
-        </w:rPr>
-      </w:pPr>
-      <w:r>
-        <w:rPr>
-          <w:b/>
-          <w:bCs/>
-          <w:lang w:val="en-US"/>
-        </w:rPr>
-        <w:t>Purpose:</w:t>
-      </w:r>
-      <w:r>
-        <w:rPr>
-          <w:lang w:val="en-US"/>
-        </w:rPr>
-        <w:t> Automates testing, building, and deployment.</w:t>
-      </w:r>
-    </w:p>
-    <w:p>
-      <w:pPr>
-        <w:numPr>
-          <w:ilvl w:val="1"/>
-          <w:numId w:val="6"/>
-        </w:numPr>
-        <w:rPr>
-          <w:lang w:val="en-US"/>
-        </w:rPr>
-      </w:pPr>
-      <w:r>
-        <w:rPr>
-          <w:b/>
-          <w:bCs/>
-          <w:lang w:val="en-US"/>
-        </w:rPr>
-        <w:t>Justification:</w:t>
-      </w:r>
-      <w:r>
-        <w:rPr>
-          <w:lang w:val="en-US"/>
-        </w:rPr>
-        <w:t> Fully integrated into GitHub repositories and provides free-tier pipelines for small-scale projects.</w:t>
-      </w:r>
-    </w:p>
-    <w:p>
-      <w:pPr>
-        <w:numPr>
-          <w:ilvl w:val="1"/>
-          <w:numId w:val="6"/>
-        </w:numPr>
-        <w:rPr>
-          <w:lang w:val="en-US"/>
-        </w:rPr>
-      </w:pPr>
-      <w:r>
-        <w:rPr>
-          <w:b/>
-          <w:bCs/>
-          <w:lang w:val="en-US"/>
-        </w:rPr>
-        <w:t>Integration:</w:t>
-      </w:r>
-      <w:r>
-        <w:rPr>
-          <w:lang w:val="en-US"/>
-        </w:rPr>
-        <w:t> Triggers automated builds and tests on every push, ensuring code quality.</w:t>
-      </w:r>
-    </w:p>
-    <w:p>
-      <w:r>
-        <w:pict w14:anchorId="42287C94">
-          <v:rect id="_x0000_i1498" style="width:0;height:0" o:hralign="center" o:hrstd="t" o:hrnoshade="t" o:hr="t" fillcolor="#ececec" stroked="f"/>
-        </w:pict>
-      </w:r>
-    </w:p>
-    <w:p>
-      <w:pPr>
-        <w:rPr>
-          <w:b/>
-          <w:bCs/>
-        </w:rPr>
-      </w:pPr>
-      <w:r>
-        <w:rPr>
-          <w:b/>
-          <w:bCs/>
-        </w:rPr>
-        <w:t>Design Tools</w:t>
-      </w:r>
-    </w:p>
-    <w:p>
-      <w:pPr>
-        <w:numPr>
-          <w:ilvl w:val="0"/>
-          <w:numId w:val="7"/>
-        </w:numPr>
-      </w:pPr>
-      <w:proofErr w:type="spellStart"/>
-      <w:r>
-        <w:rPr>
-          <w:b/>
-          <w:bCs/>
-        </w:rPr>
-        <w:t>Figma</w:t>
-      </w:r>
-      <w:proofErr w:type="spellEnd"/>
-    </w:p>
-    <w:p>
-      <w:pPr>
-        <w:numPr>
-          <w:ilvl w:val="1"/>
-          <w:numId w:val="7"/>
-        </w:numPr>
-        <w:rPr>
-          <w:lang w:val="en-US"/>
-        </w:rPr>
-      </w:pPr>
-      <w:r>
-        <w:rPr>
-          <w:b/>
-          <w:bCs/>
-          <w:lang w:val="en-US"/>
-        </w:rPr>
-        <w:t>Purpose:</w:t>
-      </w:r>
-      <w:r>
-        <w:rPr>
-          <w:lang w:val="en-US"/>
-        </w:rPr>
-        <w:t> Collaborative design and prototyping platform.</w:t>
-      </w:r>
-    </w:p>
-    <w:p>
-      <w:pPr>
-        <w:numPr>
-          <w:ilvl w:val="1"/>
-          <w:numId w:val="7"/>
-        </w:numPr>
-      </w:pPr>
-      <w:r>
-        <w:rPr>
-          <w:b/>
-          <w:bCs/>
-          <w:lang w:val="en-US"/>
-        </w:rPr>
-        <w:t>Justification:</w:t>
-      </w:r>
-      <w:r>
-        <w:rPr>
-          <w:lang w:val="en-US"/>
-        </w:rPr>
-        <w:t xml:space="preserve"> Enables team members to design mockups and gather feedback in real-time. </w:t>
-      </w:r>
-      <w:proofErr w:type="spellStart"/>
-      <w:r>
-        <w:t>Cloud-based</w:t>
-      </w:r>
-      <w:proofErr w:type="spellEnd"/>
-      <w:r>
-        <w:t xml:space="preserve">, </w:t>
-      </w:r>
-      <w:proofErr w:type="spellStart"/>
-      <w:r>
-        <w:t>making</w:t>
-      </w:r>
-      <w:proofErr w:type="spellEnd"/>
-      <w:r>
-        <w:t xml:space="preserve"> </w:t>
-      </w:r>
-      <w:proofErr w:type="spellStart"/>
-      <w:r>
-        <w:t>it</w:t>
-      </w:r>
-      <w:proofErr w:type="spellEnd"/>
-      <w:r>
-        <w:t xml:space="preserve"> </w:t>
-      </w:r>
-      <w:proofErr w:type="spellStart"/>
-      <w:r>
-        <w:t>accessible</w:t>
-      </w:r>
-      <w:proofErr w:type="spellEnd"/>
-      <w:r>
-        <w:t xml:space="preserve"> for </w:t>
-      </w:r>
-      <w:proofErr w:type="spellStart"/>
-      <w:r>
-        <w:t>everyone</w:t>
-      </w:r>
-      <w:proofErr w:type="spellEnd"/>
-      <w:r>
-        <w:t>.</w:t>
-      </w:r>
-    </w:p>
-    <w:p>
-      <w:pPr>
-        <w:numPr>
-          <w:ilvl w:val="1"/>
-          <w:numId w:val="7"/>
-        </w:numPr>
-        <w:rPr>
-          <w:lang w:val="en-US"/>
-        </w:rPr>
-      </w:pPr>
-      <w:r>
-        <w:rPr>
-          <w:b/>
-          <w:bCs/>
-          <w:lang w:val="en-US"/>
-        </w:rPr>
-        <w:t>Integration:</w:t>
-      </w:r>
-      <w:r>
-        <w:rPr>
-          <w:lang w:val="en-US"/>
-        </w:rPr>
-        <w:t> Export assets directly into SCSS and JavaScript workflows.</w:t>
-      </w:r>
-    </w:p>
-    <w:p>
-      <w:r>
-        <w:pict w14:anchorId="26401D46">
-          <v:rect id="_x0000_i1499" style="width:0;height:0" o:hralign="center" o:hrstd="t" o:hrnoshade="t" o:hr="t" fillcolor="#ececec" stroked="f"/>
-        </w:pict>
-      </w:r>
-    </w:p>
-    <w:p>
-      <w:pPr>
-        <w:rPr>
-          <w:b/>
-          <w:bCs/>
-        </w:rPr>
-      </w:pPr>
-    </w:p>
-    <w:p>
-      <w:pPr>
-        <w:rPr>
-          <w:b/>
-          <w:bCs/>
-        </w:rPr>
-      </w:pPr>
-    </w:p>
-    <w:p>
-      <w:pPr>
-        <w:rPr>
-          <w:b/>
-          <w:bCs/>
-        </w:rPr>
-      </w:pPr>
-    </w:p>
-    <w:p>
-      <w:pPr>
-        <w:rPr>
-          <w:b/>
-          <w:bCs/>
-        </w:rPr>
-      </w:pPr>
-      <w:r>
-        <w:rPr>
-          <w:b/>
-          <w:bCs/>
-        </w:rPr>
-        <w:lastRenderedPageBreak/>
-        <w:t>Collaboration Platform</w:t>
-      </w:r>
-    </w:p>
-    <w:p>
-      <w:pPr>
-        <w:numPr>
-          <w:ilvl w:val="0"/>
-          <w:numId w:val="8"/>
-        </w:numPr>
-      </w:pPr>
-      <w:proofErr w:type="spellStart"/>
-      <w:r>
-        <w:rPr>
-          <w:b/>
-          <w:bCs/>
-        </w:rPr>
-        <w:t>Slack</w:t>
-      </w:r>
-      <w:proofErr w:type="spellEnd"/>
-    </w:p>
-    <w:p>
-      <w:pPr>
-        <w:numPr>
-          <w:ilvl w:val="1"/>
-          <w:numId w:val="8"/>
-        </w:numPr>
-        <w:rPr>
-          <w:lang w:val="en-US"/>
-        </w:rPr>
-      </w:pPr>
-      <w:r>
-        <w:rPr>
-          <w:b/>
-          <w:bCs/>
-          <w:lang w:val="en-US"/>
-        </w:rPr>
-        <w:t>Purpose:</w:t>
-      </w:r>
-      <w:r>
-        <w:rPr>
-          <w:lang w:val="en-US"/>
-        </w:rPr>
-        <w:t> Communication and collaboration tool.</w:t>
-      </w:r>
-    </w:p>
-    <w:p>
-      <w:pPr>
-        <w:numPr>
-          <w:ilvl w:val="1"/>
-          <w:numId w:val="8"/>
-        </w:numPr>
-        <w:rPr>
-          <w:lang w:val="en-US"/>
-        </w:rPr>
-      </w:pPr>
-      <w:r>
-        <w:rPr>
-          <w:b/>
-          <w:bCs/>
-          <w:lang w:val="en-US"/>
-        </w:rPr>
-        <w:t>Justification:</w:t>
-      </w:r>
-      <w:r>
-        <w:rPr>
-          <w:lang w:val="en-US"/>
-        </w:rPr>
-        <w:t> Real-time messaging, integration with tools like GitHub and Trello, and support for custom notifications.</w:t>
-      </w:r>
-    </w:p>
-    <w:p>
-      <w:pPr>
-        <w:numPr>
-          <w:ilvl w:val="1"/>
-          <w:numId w:val="8"/>
-        </w:numPr>
-        <w:rPr>
-          <w:lang w:val="en-US"/>
-        </w:rPr>
-      </w:pPr>
-      <w:r>
-        <w:rPr>
-          <w:b/>
-          <w:bCs/>
-          <w:lang w:val="en-US"/>
-        </w:rPr>
-        <w:t>Integration:</w:t>
-      </w:r>
-      <w:r>
-        <w:rPr>
-          <w:lang w:val="en-US"/>
-        </w:rPr>
-        <w:t> Centralizes communication for all team members, ensuring smooth project coordination.</w:t>
-      </w:r>
-    </w:p>
-    <w:p>
-      <w:r>
-        <w:pict w14:anchorId="04AFC24D">
-          <v:rect id="_x0000_i1500" style="width:0;height:0" o:hralign="center" o:hrstd="t" o:hrnoshade="t" o:hr="t" fillcolor="#ececec" stroked="f"/>
-        </w:pict>
-      </w:r>
-    </w:p>
-    <w:p>
-      <w:pPr>
-        <w:rPr>
-          <w:b/>
-          <w:bCs/>
-        </w:rPr>
-      </w:pPr>
-      <w:proofErr w:type="spellStart"/>
-      <w:r>
-        <w:rPr>
-          <w:b/>
-          <w:bCs/>
-        </w:rPr>
-        <w:t>Other</w:t>
-      </w:r>
-      <w:proofErr w:type="spellEnd"/>
-      <w:r>
-        <w:rPr>
-          <w:b/>
-          <w:bCs/>
-        </w:rPr>
-        <w:t xml:space="preserve"> </w:t>
-      </w:r>
-      <w:proofErr w:type="spellStart"/>
-      <w:r>
-        <w:rPr>
-          <w:b/>
-          <w:bCs/>
-        </w:rPr>
-        <w:t>Relevant</w:t>
-      </w:r>
-      <w:proofErr w:type="spellEnd"/>
-      <w:r>
-        <w:rPr>
-          <w:b/>
-          <w:bCs/>
-        </w:rPr>
-        <w:t xml:space="preserve"> Tools</w:t>
-      </w:r>
-    </w:p>
-    <w:p>
-      <w:pPr>
-        <w:numPr>
-          <w:ilvl w:val="0"/>
-          <w:numId w:val="9"/>
-        </w:numPr>
-      </w:pPr>
-      <w:proofErr w:type="spellStart"/>
-      <w:r>
-        <w:rPr>
-          <w:b/>
-          <w:bCs/>
-        </w:rPr>
-        <w:t>Postman</w:t>
-      </w:r>
-      <w:proofErr w:type="spellEnd"/>
-    </w:p>
-    <w:p>
-      <w:pPr>
-        <w:numPr>
-          <w:ilvl w:val="1"/>
-          <w:numId w:val="9"/>
-        </w:numPr>
-        <w:rPr>
-          <w:lang w:val="en-US"/>
-        </w:rPr>
-      </w:pPr>
-      <w:r>
-        <w:rPr>
-          <w:b/>
-          <w:bCs/>
-          <w:lang w:val="en-US"/>
-        </w:rPr>
-        <w:t>Purpose:</w:t>
-      </w:r>
-      <w:r>
-        <w:rPr>
-          <w:lang w:val="en-US"/>
-        </w:rPr>
-        <w:t> API testing and debugging.</w:t>
-      </w:r>
-    </w:p>
-    <w:p>
-      <w:pPr>
-        <w:numPr>
-          <w:ilvl w:val="1"/>
-          <w:numId w:val="9"/>
-        </w:numPr>
-        <w:rPr>
-          <w:lang w:val="en-US"/>
-        </w:rPr>
-      </w:pPr>
-      <w:r>
-        <w:rPr>
-          <w:b/>
-          <w:bCs/>
-          <w:lang w:val="en-US"/>
-        </w:rPr>
-        <w:t>Justification:</w:t>
-      </w:r>
-      <w:r>
-        <w:rPr>
-          <w:lang w:val="en-US"/>
-        </w:rPr>
-        <w:t> Simplifies testing API endpoints and ensures proper integration with the front-end.</w:t>
-      </w:r>
-    </w:p>
-    <w:p>
-      <w:pPr>
-        <w:numPr>
-          <w:ilvl w:val="1"/>
-          <w:numId w:val="9"/>
-        </w:numPr>
-        <w:rPr>
-          <w:lang w:val="en-US"/>
-        </w:rPr>
-      </w:pPr>
-      <w:r>
-        <w:rPr>
-          <w:b/>
-          <w:bCs/>
-          <w:lang w:val="en-US"/>
-        </w:rPr>
-        <w:t>Integration:</w:t>
-      </w:r>
-      <w:r>
-        <w:rPr>
-          <w:lang w:val="en-US"/>
-        </w:rPr>
-        <w:t> Works alongside React and GitHub Actions to test and validate APIs.</w:t>
-      </w:r>
-    </w:p>
-    <w:p>
-      <w:r>
-        <w:pict w14:anchorId="65BDBC77">
-          <v:rect id="_x0000_i1501" style="width:0;height:0" o:hralign="center" o:hrstd="t" o:hrnoshade="t" o:hr="t" fillcolor="#ececec" stroked="f"/>
-        </w:pict>
+        <w:t>Integration: Works with Next.js API routes using libraries such as Mongoose for seamless data handling.</w:t>
+      </w:r>
+    </w:p>
+    <w:p>
+      <w:pPr>
+        <w:rPr>
+          <w:b/>
+          <w:bCs/>
+          <w:lang w:val="en-US"/>
+        </w:rPr>
+      </w:pPr>
+      <w:r>
+        <w:rPr>
+          <w:b/>
+          <w:bCs/>
+          <w:lang w:val="en-US"/>
+        </w:rPr>
+        <w:t>________________________________________</w:t>
       </w:r>
     </w:p>
     <w:p>
@@ -1349,77 +1381,70 @@
     </w:p>
     <w:p>
       <w:pPr>
-        <w:numPr>
-          <w:ilvl w:val="0"/>
-          <w:numId w:val="10"/>
-        </w:numPr>
-        <w:rPr>
-          <w:lang w:val="en-US"/>
-        </w:rPr>
-      </w:pPr>
-      <w:r>
-        <w:rPr>
-          <w:b/>
-          <w:bCs/>
-          <w:lang w:val="en-US"/>
-        </w:rPr>
-        <w:t>Development Workflow:</w:t>
-      </w:r>
-      <w:r>
-        <w:rPr>
-          <w:lang w:val="en-US"/>
-        </w:rPr>
-        <w:t> VS Code serves as the central workspace, with Git and GitHub managing version control. React, JavaScript, and SCSS power the front-end, with Trello tracking development milestones.</w:t>
-      </w:r>
-    </w:p>
-    <w:p>
-      <w:pPr>
-        <w:numPr>
-          <w:ilvl w:val="0"/>
-          <w:numId w:val="10"/>
-        </w:numPr>
-        <w:rPr>
-          <w:lang w:val="en-US"/>
-        </w:rPr>
-      </w:pPr>
-      <w:r>
-        <w:rPr>
-          <w:b/>
-          <w:bCs/>
-          <w:lang w:val="en-US"/>
-        </w:rPr>
-        <w:t>Collaboration:</w:t>
-      </w:r>
-      <w:r>
-        <w:rPr>
-          <w:lang w:val="en-US"/>
-        </w:rPr>
-        <w:t> Slack facilitates team communication, while Figma provides a shared design platform.</w:t>
-      </w:r>
-    </w:p>
-    <w:p>
-      <w:pPr>
-        <w:numPr>
-          <w:ilvl w:val="0"/>
-          <w:numId w:val="10"/>
-        </w:numPr>
-        <w:rPr>
-          <w:lang w:val="en-US"/>
-        </w:rPr>
-      </w:pPr>
-      <w:r>
-        <w:rPr>
-          <w:b/>
-          <w:bCs/>
-          <w:lang w:val="en-US"/>
-        </w:rPr>
-        <w:t>Quality Assurance:</w:t>
-      </w:r>
-      <w:r>
-        <w:rPr>
-          <w:lang w:val="en-US"/>
-        </w:rPr>
-        <w:t> GitHub Actions automates CI/CD pipelines, ensuring that changes are tested and deployed efficiently. Postman validates API functionality, guaranteeing smooth integration between back-end and front-end.</w:t>
+        <w:rPr>
+          <w:b/>
+          <w:bCs/>
+          <w:lang w:val="en-US"/>
+        </w:rPr>
+      </w:pPr>
+      <w:r>
+        <w:rPr>
+          <w:b/>
+          <w:bCs/>
+          <w:lang w:val="en-US"/>
+        </w:rPr>
+        <w:t>Front-End and Back-End: React (front-end) and Next.js (front-end and back-end) form a unified full-stack solution, ensuring consistency in development and smooth communication between the UI and the API.</w:t>
+      </w:r>
+    </w:p>
+    <w:p>
+      <w:pPr>
+        <w:rPr>
+          <w:b/>
+          <w:bCs/>
+          <w:lang w:val="en-US"/>
+        </w:rPr>
+      </w:pPr>
+      <w:r>
+        <w:rPr>
+          <w:b/>
+          <w:bCs/>
+          <w:lang w:val="en-US"/>
+        </w:rPr>
+        <w:t>Development Workflow: VS Code acts as the central workspace, with Git and GitHub managing version control. GitHub Actions automates the CI/CD pipeline to test and deploy the Next.js application.</w:t>
+      </w:r>
+    </w:p>
+    <w:p>
+      <w:pPr>
+        <w:rPr>
+          <w:b/>
+          <w:bCs/>
+          <w:lang w:val="en-US"/>
+        </w:rPr>
+      </w:pPr>
+      <w:r>
+        <w:rPr>
+          <w:b/>
+          <w:bCs/>
+          <w:lang w:val="en-US"/>
+        </w:rPr>
+        <w:t>Collaboration and Design: Figma provides design prototypes, which are implemented in SCSS and React. Slack ensures communication between team members, while Trello tracks tasks and progress.</w:t>
+      </w:r>
+    </w:p>
+    <w:p>
+      <w:pPr>
+        <w:rPr>
+          <w:b/>
+          <w:bCs/>
+          <w:lang w:val="en-US"/>
+        </w:rPr>
+      </w:pPr>
+      <w:r>
+        <w:rPr>
+          <w:b/>
+          <w:bCs/>
+          <w:lang w:val="en-US"/>
+        </w:rPr>
+        <w:t>Backend Development: Postman is used to test and validate Next.js API routes, which can handle authentication, database queries, and other server-side logic.</w:t>
       </w:r>
     </w:p>
     <w:p>
@@ -1440,7 +1465,7 @@
 </file>
 
 <file path=word/numbering.xml><?xml version="1.0" encoding="utf-8"?>
-<w:numbering xmlns:wpc="http://schemas.microsoft.com/office/word/2010/wordprocessingCanvas" xmlns:cx="http://schemas.microsoft.com/office/drawing/2014/chartex" xmlns:cx1="http://schemas.microsoft.com/office/drawing/2015/9/8/chartex" xmlns:cx2="http://schemas.microsoft.com/office/drawing/2015/10/21/chartex" xmlns:cx3="http://schemas.microsoft.com/office/drawing/2016/5/9/chartex" xmlns:cx4="http://schemas.microsoft.com/office/drawing/2016/5/10/chartex" xmlns:cx5="http://schemas.microsoft.com/office/drawing/2016/5/11/chartex" xmlns:cx6="http://schemas.microsoft.com/office/drawing/2016/5/12/chartex" xmlns:cx7="http://schemas.microsoft.com/office/drawing/2016/5/13/chartex" xmlns:cx8="http://schemas.microsoft.com/office/drawing/2016/5/14/chartex" xmlns:mc="http://schemas.openxmlformats.org/markup-compatibility/2006" xmlns:aink="http://schemas.microsoft.com/office/drawing/2016/ink" xmlns:am3d="http://schemas.microsoft.com/office/drawing/2017/model3d" xmlns:o="urn:schemas-microsoft-com:office:office" xmlns:oel="http://schemas.microsoft.com/office/2019/extlst" xmlns:r="http://schemas.openxmlformats.org/officeDocument/2006/relationships" xmlns:m="http://schemas.openxmlformats.org/officeDocument/2006/math" xmlns:v="urn:schemas-microsoft-com:vml" xmlns:wp14="http://schemas.microsoft.com/office/word/2010/wordprocessingDrawing" xmlns:wp="http://schemas.openxmlformats.org/drawingml/2006/wordprocessingDrawing" xmlns:w10="urn:schemas-microsoft-com:office:word" xmlns:w="http://schemas.openxmlformats.org/wordprocessingml/2006/main" xmlns:w14="http://schemas.microsoft.com/office/word/2010/wordml" xmlns:w15="http://schemas.microsoft.com/office/word/2012/wordml" xmlns:w16cex="http://schemas.microsoft.com/office/word/2018/wordml/cex" xmlns:w16cid="http://schemas.microsoft.com/office/word/2016/wordml/cid" xmlns:w16="http://schemas.microsoft.com/office/word/2018/wordml" xmlns:w16du="http://schemas.microsoft.com/office/word/2023/wordml/word16du" xmlns:w16sdtdh="http://schemas.microsoft.com/office/word/2020/wordml/sdtdatahash" xmlns:w16se="http://schemas.microsoft.com/office/word/2015/wordml/symex" xmlns:wpg="http://schemas.microsoft.com/office/word/2010/wordprocessingGroup" xmlns:wpi="http://schemas.microsoft.com/office/word/2010/wordprocessingInk" xmlns:wne="http://schemas.microsoft.com/office/word/2006/wordml" xmlns:wps="http://schemas.microsoft.com/office/word/2010/wordprocessingShape" mc:Ignorable="w14 w15 w16se w16cid w16 w16cex w16sdtdh w16du wp14">
+<w:numbering xmlns:wpc="http://schemas.microsoft.com/office/word/2010/wordprocessingCanvas" xmlns:cx="http://schemas.microsoft.com/office/drawing/2014/chartex" xmlns:cx1="http://schemas.microsoft.com/office/drawing/2015/9/8/chartex" xmlns:cx2="http://schemas.microsoft.com/office/drawing/2015/10/21/chartex" xmlns:cx3="http://schemas.microsoft.com/office/drawing/2016/5/9/chartex" xmlns:cx4="http://schemas.microsoft.com/office/drawing/2016/5/10/chartex" xmlns:cx5="http://schemas.microsoft.com/office/drawing/2016/5/11/chartex" xmlns:cx6="http://schemas.microsoft.com/office/drawing/2016/5/12/chartex" xmlns:cx7="http://schemas.microsoft.com/office/drawing/2016/5/13/chartex" xmlns:cx8="http://schemas.microsoft.com/office/drawing/2016/5/14/chartex" xmlns:mc="http://schemas.openxmlformats.org/markup-compatibility/2006" xmlns:aink="http://schemas.microsoft.com/office/drawing/2016/ink" xmlns:am3d="http://schemas.microsoft.com/office/drawing/2017/model3d" xmlns:o="urn:schemas-microsoft-com:office:office" xmlns:oel="http://schemas.microsoft.com/office/2019/extlst" xmlns:r="http://schemas.openxmlformats.org/officeDocument/2006/relationships" xmlns:m="http://schemas.openxmlformats.org/officeDocument/2006/math" xmlns:v="urn:schemas-microsoft-com:vml" xmlns:wp14="http://schemas.microsoft.com/office/word/2010/wordprocessingDrawing" xmlns:wp="http://schemas.openxmlformats.org/drawingml/2006/wordprocessingDrawing" xmlns:w10="urn:schemas-microsoft-com:office:word" xmlns:w="http://schemas.openxmlformats.org/wordprocessingml/2006/main" xmlns:w14="http://schemas.microsoft.com/office/word/2010/wordml" xmlns:w15="http://schemas.microsoft.com/office/word/2012/wordml" xmlns:w16cex="http://schemas.microsoft.com/office/word/2018/wordml/cex" xmlns:w16cid="http://schemas.microsoft.com/office/word/2016/wordml/cid" xmlns:w16="http://schemas.microsoft.com/office/word/2018/wordml" xmlns:w16du="http://schemas.microsoft.com/office/word/2023/wordml/word16du" xmlns:w16sdtdh="http://schemas.microsoft.com/office/word/2020/wordml/sdtdatahash" xmlns:w16sdtfl="http://schemas.microsoft.com/office/word/2024/wordml/sdtformatlock" xmlns:w16se="http://schemas.microsoft.com/office/word/2015/wordml/symex" xmlns:wpg="http://schemas.microsoft.com/office/word/2010/wordprocessingGroup" xmlns:wpi="http://schemas.microsoft.com/office/word/2010/wordprocessingInk" xmlns:wne="http://schemas.microsoft.com/office/word/2006/wordml" xmlns:wps="http://schemas.microsoft.com/office/word/2010/wordprocessingShape" mc:Ignorable="w14 w15 w16se w16cid w16 w16cex w16sdtdh w16sdtfl w16du wp14">
   <w:abstractNum w:abstractNumId="0" w15:restartNumberingAfterBreak="0">
     <w:nsid w:val="00FB4B2C"/>
     <w:multiLevelType w:val="multilevel"/>
@@ -2677,7 +2702,7 @@
 </file>
 
 <file path=word/styles.xml><?xml version="1.0" encoding="utf-8"?>
-<w:styles xmlns:mc="http://schemas.openxmlformats.org/markup-compatibility/2006" xmlns:r="http://schemas.openxmlformats.org/officeDocument/2006/relationships" xmlns:w="http://schemas.openxmlformats.org/wordprocessingml/2006/main" xmlns:w14="http://schemas.microsoft.com/office/word/2010/wordml" xmlns:w15="http://schemas.microsoft.com/office/word/2012/wordml" xmlns:w16cex="http://schemas.microsoft.com/office/word/2018/wordml/cex" xmlns:w16cid="http://schemas.microsoft.com/office/word/2016/wordml/cid" xmlns:w16="http://schemas.microsoft.com/office/word/2018/wordml" xmlns:w16du="http://schemas.microsoft.com/office/word/2023/wordml/word16du" xmlns:w16sdtdh="http://schemas.microsoft.com/office/word/2020/wordml/sdtdatahash" xmlns:w16se="http://schemas.microsoft.com/office/word/2015/wordml/symex" mc:Ignorable="w14 w15 w16se w16cid w16 w16cex w16sdtdh w16du">
+<w:styles xmlns:mc="http://schemas.openxmlformats.org/markup-compatibility/2006" xmlns:r="http://schemas.openxmlformats.org/officeDocument/2006/relationships" xmlns:w="http://schemas.openxmlformats.org/wordprocessingml/2006/main" xmlns:w14="http://schemas.microsoft.com/office/word/2010/wordml" xmlns:w15="http://schemas.microsoft.com/office/word/2012/wordml" xmlns:w16cex="http://schemas.microsoft.com/office/word/2018/wordml/cex" xmlns:w16cid="http://schemas.microsoft.com/office/word/2016/wordml/cid" xmlns:w16="http://schemas.microsoft.com/office/word/2018/wordml" xmlns:w16du="http://schemas.microsoft.com/office/word/2023/wordml/word16du" xmlns:w16sdtdh="http://schemas.microsoft.com/office/word/2020/wordml/sdtdatahash" xmlns:w16sdtfl="http://schemas.microsoft.com/office/word/2024/wordml/sdtformatlock" xmlns:w16se="http://schemas.microsoft.com/office/word/2015/wordml/symex" mc:Ignorable="w14 w15 w16se w16cid w16 w16cex w16sdtdh w16sdtfl w16du">
   <w:docDefaults>
     <w:rPrDefault>
       <w:rPr>
@@ -3080,6 +3105,7 @@
   <w:style w:type="character" w:default="1" w:styleId="Domylnaczcionkaakapitu">
     <w:name w:val="Default Paragraph Font"/>
     <w:uiPriority w:val="1"/>
+    <w:semiHidden/>
     <w:unhideWhenUsed/>
   </w:style>
   <w:style w:type="table" w:default="1" w:styleId="Standardowy">

</xml_diff>